<commit_message>
Add Project Scope> HK culture(for UI design)
</commit_message>
<xml_diff>
--- a/Doc/Zroad_ProjectPlan.docx
+++ b/Doc/Zroad_ProjectPlan.docx
@@ -154,13 +154,8 @@
               <w:cnfStyle w:val="000000000000" w:firstRow="0" w:lastRow="0" w:firstColumn="0" w:lastColumn="0" w:oddVBand="0" w:evenVBand="0" w:oddHBand="0" w:evenHBand="0" w:firstRowFirstColumn="0" w:firstRowLastColumn="0" w:lastRowFirstColumn="0" w:lastRowLastColumn="0"/>
             </w:pPr>
             <w:r>
-              <w:t xml:space="preserve">Lau Wing Ying, </w:t>
-            </w:r>
-            <w:proofErr w:type="spellStart"/>
-            <w:r>
-              <w:t>Vicx</w:t>
-            </w:r>
-            <w:proofErr w:type="spellEnd"/>
+              <w:t>Lau Wing Ying, Vicx</w:t>
+            </w:r>
           </w:p>
         </w:tc>
         <w:tc>
@@ -342,21 +337,8 @@
               <w:spacing w:line="360" w:lineRule="auto"/>
               <w:cnfStyle w:val="000000000000" w:firstRow="0" w:lastRow="0" w:firstColumn="0" w:lastColumn="0" w:oddVBand="0" w:evenVBand="0" w:oddHBand="0" w:evenHBand="0" w:firstRowFirstColumn="0" w:firstRowLastColumn="0" w:lastRowFirstColumn="0" w:lastRowLastColumn="0"/>
             </w:pPr>
-            <w:proofErr w:type="spellStart"/>
-            <w:r>
-              <w:t>Dr</w:t>
-            </w:r>
-            <w:proofErr w:type="spellEnd"/>
-            <w:r>
-              <w:t xml:space="preserve"> WONG, </w:t>
-            </w:r>
-            <w:proofErr w:type="spellStart"/>
-            <w:r>
-              <w:t>Shek</w:t>
-            </w:r>
-            <w:proofErr w:type="spellEnd"/>
-            <w:r>
-              <w:t xml:space="preserve"> Duncan</w:t>
+            <w:r>
+              <w:t>Dr WONG, Shek Duncan</w:t>
             </w:r>
           </w:p>
         </w:tc>
@@ -1274,8 +1256,6 @@
               <w:fldChar w:fldCharType="end"/>
             </w:r>
           </w:hyperlink>
-          <w:bookmarkStart w:id="0" w:name="_GoBack"/>
-          <w:bookmarkEnd w:id="0"/>
         </w:p>
         <w:p>
           <w:pPr>
@@ -1732,12 +1712,12 @@
           <w:numId w:val="4"/>
         </w:numPr>
       </w:pPr>
-      <w:bookmarkStart w:id="1" w:name="_Toc366748509"/>
+      <w:bookmarkStart w:id="0" w:name="_Toc366748509"/>
       <w:r>
         <w:lastRenderedPageBreak/>
         <w:t>Background</w:t>
       </w:r>
-      <w:bookmarkEnd w:id="1"/>
+      <w:bookmarkEnd w:id="0"/>
     </w:p>
     <w:p>
       <w:pPr>
@@ -2053,13 +2033,7 @@
         <w:rPr>
           <w:lang w:eastAsia="zh-TW"/>
         </w:rPr>
-        <w:t>The visual aids are not sufficient for users to apply the path into the reality.</w:t>
-      </w:r>
-      <w:r>
-        <w:rPr>
-          <w:lang w:eastAsia="zh-TW"/>
-        </w:rPr>
-        <w:t xml:space="preserve"> How the path mapped to the reality is depended on the users</w:t>
+        <w:t>The visual aids are not sufficient for users to apply the path into the reality. How the path mapped to the reality is depended on the users</w:t>
       </w:r>
       <w:r>
         <w:rPr>
@@ -2097,20 +2071,7 @@
           <w:lang w:eastAsia="zh-TW"/>
         </w:rPr>
         <w:br/>
-      </w:r>
-      <w:proofErr w:type="gramStart"/>
-      <w:r>
-        <w:rPr>
-          <w:lang w:eastAsia="zh-TW"/>
-        </w:rPr>
-        <w:t>When</w:t>
-      </w:r>
-      <w:proofErr w:type="gramEnd"/>
-      <w:r>
-        <w:rPr>
-          <w:lang w:eastAsia="zh-TW"/>
-        </w:rPr>
-        <w:t xml:space="preserve"> users get the path on 2D map, they need to </w:t>
+        <w:t xml:space="preserve">When users get the path on 2D map, they need to </w:t>
       </w:r>
       <w:r>
         <w:rPr>
@@ -2235,19 +2196,11 @@
         </w:rPr>
         <w:t xml:space="preserve">augmented reality in </w:t>
       </w:r>
-      <w:proofErr w:type="spellStart"/>
       <w:r>
         <w:rPr>
           <w:lang w:eastAsia="zh-TW"/>
         </w:rPr>
-        <w:t>Zroad</w:t>
-      </w:r>
-      <w:proofErr w:type="spellEnd"/>
-      <w:r>
-        <w:rPr>
-          <w:lang w:eastAsia="zh-TW"/>
-        </w:rPr>
-        <w:t xml:space="preserve"> – To enhance the ability of map navigation. </w:t>
+        <w:t xml:space="preserve">Zroad – To enhance the ability of map navigation. </w:t>
       </w:r>
     </w:p>
     <w:p>
@@ -2297,12 +2250,12 @@
           <w:numId w:val="26"/>
         </w:numPr>
       </w:pPr>
-      <w:bookmarkStart w:id="2" w:name="_Toc366748510"/>
+      <w:bookmarkStart w:id="1" w:name="_Toc366748510"/>
       <w:r>
         <w:lastRenderedPageBreak/>
         <w:t>Assumptions</w:t>
       </w:r>
-      <w:bookmarkEnd w:id="2"/>
+      <w:bookmarkEnd w:id="1"/>
     </w:p>
     <w:p>
       <w:pPr>
@@ -2359,15 +2312,7 @@
         </w:numPr>
       </w:pPr>
       <w:r>
-        <w:t>Internet connection (Network/</w:t>
-      </w:r>
-      <w:proofErr w:type="spellStart"/>
-      <w:r>
-        <w:t>WiFi</w:t>
-      </w:r>
-      <w:proofErr w:type="spellEnd"/>
-      <w:r>
-        <w:t>)</w:t>
+        <w:t>Internet connection (Network/WiFi)</w:t>
       </w:r>
     </w:p>
     <w:p>
@@ -2447,11 +2392,11 @@
           <w:numId w:val="4"/>
         </w:numPr>
       </w:pPr>
-      <w:bookmarkStart w:id="3" w:name="_Toc366748511"/>
+      <w:bookmarkStart w:id="2" w:name="_Toc366748511"/>
       <w:r>
         <w:t>Project objectives</w:t>
       </w:r>
-      <w:bookmarkEnd w:id="3"/>
+      <w:bookmarkEnd w:id="2"/>
     </w:p>
     <w:p>
       <w:pPr>
@@ -2476,14 +2421,14 @@
           <w:spacing w:val="15"/>
         </w:rPr>
       </w:pPr>
-      <w:bookmarkStart w:id="4" w:name="_Toc366184575"/>
-      <w:bookmarkStart w:id="5" w:name="_Toc366455482"/>
-      <w:bookmarkStart w:id="6" w:name="_Toc366748495"/>
-      <w:bookmarkStart w:id="7" w:name="_Toc366748512"/>
+      <w:bookmarkStart w:id="3" w:name="_Toc366184575"/>
+      <w:bookmarkStart w:id="4" w:name="_Toc366455482"/>
+      <w:bookmarkStart w:id="5" w:name="_Toc366748495"/>
+      <w:bookmarkStart w:id="6" w:name="_Toc366748512"/>
+      <w:bookmarkEnd w:id="3"/>
       <w:bookmarkEnd w:id="4"/>
       <w:bookmarkEnd w:id="5"/>
       <w:bookmarkEnd w:id="6"/>
-      <w:bookmarkEnd w:id="7"/>
     </w:p>
     <w:p>
       <w:pPr>
@@ -2508,14 +2453,14 @@
           <w:spacing w:val="15"/>
         </w:rPr>
       </w:pPr>
-      <w:bookmarkStart w:id="8" w:name="_Toc366184576"/>
-      <w:bookmarkStart w:id="9" w:name="_Toc366455483"/>
-      <w:bookmarkStart w:id="10" w:name="_Toc366748496"/>
-      <w:bookmarkStart w:id="11" w:name="_Toc366748513"/>
+      <w:bookmarkStart w:id="7" w:name="_Toc366184576"/>
+      <w:bookmarkStart w:id="8" w:name="_Toc366455483"/>
+      <w:bookmarkStart w:id="9" w:name="_Toc366748496"/>
+      <w:bookmarkStart w:id="10" w:name="_Toc366748513"/>
+      <w:bookmarkEnd w:id="7"/>
       <w:bookmarkEnd w:id="8"/>
       <w:bookmarkEnd w:id="9"/>
       <w:bookmarkEnd w:id="10"/>
-      <w:bookmarkEnd w:id="11"/>
     </w:p>
     <w:p>
       <w:pPr>
@@ -2581,18 +2526,16 @@
       <w:r>
         <w:t xml:space="preserve">. </w:t>
       </w:r>
-      <w:commentRangeStart w:id="12"/>
-      <w:proofErr w:type="spellStart"/>
+      <w:commentRangeStart w:id="11"/>
       <w:r>
         <w:t>Zroad</w:t>
       </w:r>
-      <w:commentRangeEnd w:id="12"/>
-      <w:proofErr w:type="spellEnd"/>
+      <w:commentRangeEnd w:id="11"/>
       <w:r>
         <w:rPr>
           <w:rStyle w:val="CommentReference"/>
         </w:rPr>
-        <w:commentReference w:id="12"/>
+        <w:commentReference w:id="11"/>
       </w:r>
       <w:r>
         <w:t xml:space="preserve">, with the pronunciation 'See road', directs user to their destination with the camera </w:t>
@@ -2601,37 +2544,13 @@
         <w:t xml:space="preserve">and GPS </w:t>
       </w:r>
       <w:r>
-        <w:t xml:space="preserve">in their mobile device. Even non-map readers now lose in the complicated road like 'Z' </w:t>
-      </w:r>
-      <w:proofErr w:type="gramStart"/>
-      <w:r>
-        <w:t>shape,</w:t>
-      </w:r>
-      <w:proofErr w:type="gramEnd"/>
-      <w:r>
-        <w:t xml:space="preserve"> they can still easily get their way with </w:t>
+        <w:t xml:space="preserve">in their mobile device. Even non-map readers now lose in the complicated road like 'Z' shape, they can still easily get their way with </w:t>
       </w:r>
       <w:r>
         <w:t>instructions</w:t>
       </w:r>
       <w:r>
-        <w:t xml:space="preserve"> from </w:t>
-      </w:r>
-      <w:proofErr w:type="spellStart"/>
-      <w:r>
-        <w:t>Zroad</w:t>
-      </w:r>
-      <w:proofErr w:type="spellEnd"/>
-      <w:r>
-        <w:t xml:space="preserve">. After inputting the destination, all they need to do is to simply raise their mobile device with the camera, focus to the surroundings where they currently are. </w:t>
-      </w:r>
-      <w:proofErr w:type="spellStart"/>
-      <w:r>
-        <w:t>Zroad</w:t>
-      </w:r>
-      <w:proofErr w:type="spellEnd"/>
-      <w:r>
-        <w:t xml:space="preserve"> will give them directions with some arrows. Users will not need to worry about the map and just follow the given arrows.</w:t>
+        <w:t xml:space="preserve"> from Zroad. After inputting the destination, all they need to do is to simply raise their mobile device with the camera, focus to the surroundings where they currently are. Zroad will give them directions with some arrows. Users will not need to worry about the map and just follow the given arrows.</w:t>
       </w:r>
     </w:p>
     <w:p>
@@ -2683,18 +2602,8 @@
           <w:szCs w:val="20"/>
           <w:lang w:eastAsia="zh-CN"/>
         </w:rPr>
-        <w:t xml:space="preserve">Help the non-map reader to arrive to the destination with </w:t>
-      </w:r>
-      <w:proofErr w:type="spellStart"/>
-      <w:r>
-        <w:rPr>
-          <w:rFonts w:asciiTheme="minorHAnsi" w:hAnsiTheme="minorHAnsi" w:cstheme="minorBidi"/>
-          <w:szCs w:val="20"/>
-          <w:lang w:eastAsia="zh-CN"/>
-        </w:rPr>
-        <w:t>Zroad</w:t>
-      </w:r>
-      <w:proofErr w:type="spellEnd"/>
+        <w:t>Help the non-map reader to arrive to the destination with Zroad</w:t>
+      </w:r>
     </w:p>
     <w:p>
       <w:pPr>
@@ -2733,12 +2642,12 @@
           <w:numId w:val="24"/>
         </w:numPr>
       </w:pPr>
-      <w:bookmarkStart w:id="13" w:name="_Toc366748514"/>
+      <w:bookmarkStart w:id="12" w:name="_Toc366748514"/>
       <w:r>
         <w:lastRenderedPageBreak/>
         <w:t>Project Scope</w:t>
       </w:r>
-      <w:bookmarkEnd w:id="13"/>
+      <w:bookmarkEnd w:id="12"/>
     </w:p>
     <w:p>
       <w:pPr>
@@ -2759,18 +2668,8 @@
           <w:szCs w:val="20"/>
           <w:lang w:eastAsia="zh-CN"/>
         </w:rPr>
-        <w:t xml:space="preserve">Scoped within </w:t>
-      </w:r>
-      <w:proofErr w:type="spellStart"/>
-      <w:r>
-        <w:rPr>
-          <w:rFonts w:asciiTheme="minorHAnsi" w:hAnsiTheme="minorHAnsi" w:cstheme="minorBidi" w:hint="eastAsia"/>
-          <w:szCs w:val="20"/>
-          <w:lang w:eastAsia="zh-CN"/>
-        </w:rPr>
-        <w:t>MongKok</w:t>
-      </w:r>
-      <w:proofErr w:type="spellEnd"/>
+        <w:t>Scoped within MongKok</w:t>
+      </w:r>
     </w:p>
     <w:p>
       <w:pPr>
@@ -2802,40 +2701,27 @@
           <w:szCs w:val="20"/>
           <w:lang w:eastAsia="zh-CN"/>
         </w:rPr>
-        <w:t xml:space="preserve">Walking directions </w:t>
-      </w:r>
+        <w:t>Walking directions which are in beta and its suggested route may be missing sidewalks or pedestrian paths.</w:t>
+      </w:r>
+    </w:p>
+    <w:p>
+      <w:pPr>
+        <w:pStyle w:val="BodyText"/>
+        <w:numPr>
+          <w:ilvl w:val="0"/>
+          <w:numId w:val="12"/>
+        </w:numPr>
+      </w:pPr>
       <w:r>
         <w:rPr>
           <w:rFonts w:asciiTheme="minorHAnsi" w:hAnsiTheme="minorHAnsi" w:cstheme="minorBidi"/>
           <w:szCs w:val="20"/>
           <w:lang w:eastAsia="zh-CN"/>
         </w:rPr>
-        <w:t xml:space="preserve">which </w:t>
-      </w:r>
-      <w:r>
-        <w:rPr>
-          <w:rFonts w:asciiTheme="minorHAnsi" w:hAnsiTheme="minorHAnsi" w:cstheme="minorBidi"/>
-          <w:szCs w:val="20"/>
-          <w:lang w:eastAsia="zh-CN"/>
-        </w:rPr>
-        <w:t>are in beta</w:t>
-      </w:r>
-      <w:r>
-        <w:rPr>
-          <w:rFonts w:asciiTheme="minorHAnsi" w:hAnsiTheme="minorHAnsi" w:cstheme="minorBidi"/>
-          <w:szCs w:val="20"/>
-          <w:lang w:eastAsia="zh-CN"/>
-        </w:rPr>
-        <w:t xml:space="preserve"> and its suggested</w:t>
-      </w:r>
-      <w:r>
-        <w:rPr>
-          <w:rFonts w:asciiTheme="minorHAnsi" w:hAnsiTheme="minorHAnsi" w:cstheme="minorBidi"/>
-          <w:szCs w:val="20"/>
-          <w:lang w:eastAsia="zh-CN"/>
-        </w:rPr>
-        <w:t xml:space="preserve"> route may be missing sidewalks or pedestrian paths.</w:t>
-      </w:r>
+        <w:t>Target User is familiar with the culture in Hong Kong.</w:t>
+      </w:r>
+      <w:bookmarkStart w:id="13" w:name="_GoBack"/>
+      <w:bookmarkEnd w:id="13"/>
     </w:p>
     <w:p>
       <w:pPr>
@@ -3179,22 +3065,11 @@
       <w:pPr>
         <w:ind w:left="720"/>
       </w:pPr>
-      <w:proofErr w:type="spellStart"/>
-      <w:r>
-        <w:t>Wikitude</w:t>
-      </w:r>
-      <w:proofErr w:type="spellEnd"/>
-      <w:r>
-        <w:t xml:space="preserve"> SDK</w:t>
-      </w:r>
-      <w:r>
-        <w:t xml:space="preserve"> </w:t>
-      </w:r>
-      <w:r>
-        <w:t xml:space="preserve">is used </w:t>
-      </w:r>
-      <w:r>
-        <w:t>to develop the application.</w:t>
+      <w:r>
+        <w:t>Wikitude SDK</w:t>
+      </w:r>
+      <w:r>
+        <w:t xml:space="preserve"> is used to develop the application.</w:t>
       </w:r>
       <w:r>
         <w:rPr>
@@ -3212,74 +3087,7 @@
           <w:szCs w:val="22"/>
           <w:shd w:val="clear" w:color="auto" w:fill="FFFFFF"/>
         </w:rPr>
-        <w:t xml:space="preserve">The </w:t>
-      </w:r>
-      <w:r>
-        <w:rPr>
-          <w:rFonts w:ascii="Arial" w:hAnsi="Arial" w:cs="Arial"/>
-          <w:color w:val="444444"/>
-          <w:szCs w:val="22"/>
-          <w:shd w:val="clear" w:color="auto" w:fill="FFFFFF"/>
-        </w:rPr>
-        <w:t xml:space="preserve">library in </w:t>
-      </w:r>
-      <w:proofErr w:type="spellStart"/>
-      <w:r>
-        <w:rPr>
-          <w:rFonts w:ascii="Arial" w:hAnsi="Arial" w:cs="Arial"/>
-          <w:color w:val="444444"/>
-          <w:szCs w:val="22"/>
-          <w:shd w:val="clear" w:color="auto" w:fill="FFFFFF"/>
-        </w:rPr>
-        <w:t>Wikitude</w:t>
-      </w:r>
-      <w:proofErr w:type="spellEnd"/>
-      <w:r>
-        <w:rPr>
-          <w:rFonts w:ascii="Arial" w:hAnsi="Arial" w:cs="Arial"/>
-          <w:color w:val="444444"/>
-          <w:szCs w:val="22"/>
-          <w:shd w:val="clear" w:color="auto" w:fill="FFFFFF"/>
-        </w:rPr>
-        <w:t xml:space="preserve"> SDK</w:t>
-      </w:r>
-      <w:r>
-        <w:rPr>
-          <w:rFonts w:ascii="Arial" w:hAnsi="Arial" w:cs="Arial"/>
-          <w:color w:val="444444"/>
-          <w:szCs w:val="22"/>
-          <w:shd w:val="clear" w:color="auto" w:fill="FFFFFF"/>
-        </w:rPr>
-        <w:t xml:space="preserve"> unifies all Augmented Reality technologies</w:t>
-      </w:r>
-      <w:r>
-        <w:rPr>
-          <w:rFonts w:ascii="Arial" w:hAnsi="Arial" w:cs="Arial"/>
-          <w:color w:val="444444"/>
-          <w:szCs w:val="22"/>
-          <w:shd w:val="clear" w:color="auto" w:fill="FFFFFF"/>
-        </w:rPr>
-        <w:t xml:space="preserve"> which help in overlaying text, images, </w:t>
-      </w:r>
-      <w:proofErr w:type="gramStart"/>
-      <w:r>
-        <w:rPr>
-          <w:rFonts w:ascii="Arial" w:hAnsi="Arial" w:cs="Arial"/>
-          <w:color w:val="444444"/>
-          <w:szCs w:val="22"/>
-          <w:shd w:val="clear" w:color="auto" w:fill="FFFFFF"/>
-        </w:rPr>
-        <w:t>graphics</w:t>
-      </w:r>
-      <w:proofErr w:type="gramEnd"/>
-      <w:r>
-        <w:rPr>
-          <w:rFonts w:ascii="Arial" w:hAnsi="Arial" w:cs="Arial"/>
-          <w:color w:val="444444"/>
-          <w:szCs w:val="22"/>
-          <w:shd w:val="clear" w:color="auto" w:fill="FFFFFF"/>
-        </w:rPr>
-        <w:t xml:space="preserve"> or 3D objects in the camera capture.</w:t>
+        <w:t>The library in Wikitude SDK unifies all Augmented Reality technologies which help in overlaying text, images, graphics or 3D objects in the camera capture.</w:t>
       </w:r>
     </w:p>
     <w:p>
@@ -3529,15 +3337,7 @@
         <w:ind w:left="720"/>
       </w:pPr>
       <w:r>
-        <w:t>[</w:t>
-      </w:r>
-      <w:proofErr w:type="gramStart"/>
-      <w:r>
-        <w:t>get</w:t>
-      </w:r>
-      <w:proofErr w:type="gramEnd"/>
-      <w:r>
-        <w:t xml:space="preserve"> the camera view]</w:t>
+        <w:t>[get the camera view]</w:t>
       </w:r>
     </w:p>
     <w:p>
@@ -3554,15 +3354,7 @@
         <w:ind w:left="720"/>
       </w:pPr>
       <w:r>
-        <w:t>[</w:t>
-      </w:r>
-      <w:proofErr w:type="gramStart"/>
-      <w:r>
-        <w:t>get</w:t>
-      </w:r>
-      <w:proofErr w:type="gramEnd"/>
-      <w:r>
-        <w:t xml:space="preserve"> the street name, road number, building name. ]</w:t>
+        <w:t>[get the street name, road number, building name. ]</w:t>
       </w:r>
     </w:p>
     <w:p>
@@ -3586,15 +3378,7 @@
         <w:ind w:left="720"/>
       </w:pPr>
       <w:r>
-        <w:t>[</w:t>
-      </w:r>
-      <w:proofErr w:type="gramStart"/>
-      <w:r>
-        <w:t>get</w:t>
-      </w:r>
-      <w:proofErr w:type="gramEnd"/>
-      <w:r>
-        <w:t xml:space="preserve"> the place name]</w:t>
+        <w:t>[get the place name]</w:t>
       </w:r>
     </w:p>
     <w:p>
@@ -3610,15 +3394,7 @@
         <w:ind w:left="720"/>
       </w:pPr>
       <w:r>
-        <w:t>[</w:t>
-      </w:r>
-      <w:proofErr w:type="gramStart"/>
-      <w:r>
-        <w:t>return</w:t>
-      </w:r>
-      <w:proofErr w:type="gramEnd"/>
-      <w:r>
-        <w:t xml:space="preserve"> the direction to go]</w:t>
+        <w:t>[return the direction to go]</w:t>
       </w:r>
     </w:p>
     <w:p>
@@ -3653,23 +3429,29 @@
         <w:ind w:left="720"/>
       </w:pPr>
       <w:r>
+        <w:t>[send the current gps location]</w:t>
+      </w:r>
+    </w:p>
+    <w:p>
+      <w:pPr>
+        <w:ind w:left="720"/>
+      </w:pPr>
+      <w:r>
+        <w:t>Open the camera</w:t>
+      </w:r>
+    </w:p>
+    <w:p>
+      <w:pPr>
+        <w:ind w:left="720"/>
+      </w:pPr>
+      <w:r>
         <w:t>[</w:t>
       </w:r>
-      <w:proofErr w:type="gramStart"/>
       <w:r>
         <w:t>send</w:t>
       </w:r>
-      <w:proofErr w:type="gramEnd"/>
-      <w:r>
-        <w:t xml:space="preserve"> the current </w:t>
-      </w:r>
-      <w:proofErr w:type="spellStart"/>
-      <w:r>
-        <w:t>gps</w:t>
-      </w:r>
-      <w:proofErr w:type="spellEnd"/>
-      <w:r>
-        <w:t xml:space="preserve"> location]</w:t>
+      <w:r>
+        <w:t xml:space="preserve"> the camera view]</w:t>
       </w:r>
     </w:p>
     <w:p>
@@ -3677,7 +3459,7 @@
         <w:ind w:left="720"/>
       </w:pPr>
       <w:r>
-        <w:t>Open the camera</w:t>
+        <w:t>[get the street name, road number, building name. ]</w:t>
       </w:r>
     </w:p>
     <w:p>
@@ -3685,15 +3467,7 @@
         <w:ind w:left="720"/>
       </w:pPr>
       <w:r>
-        <w:t>[</w:t>
-      </w:r>
-      <w:proofErr w:type="gramStart"/>
-      <w:r>
-        <w:t>send</w:t>
-      </w:r>
-      <w:proofErr w:type="gramEnd"/>
-      <w:r>
-        <w:t xml:space="preserve"> the camera view]</w:t>
+        <w:t>Present the street information, building information</w:t>
       </w:r>
     </w:p>
     <w:p>
@@ -3701,15 +3475,7 @@
         <w:ind w:left="720"/>
       </w:pPr>
       <w:r>
-        <w:t>[</w:t>
-      </w:r>
-      <w:proofErr w:type="gramStart"/>
-      <w:r>
-        <w:t>get</w:t>
-      </w:r>
-      <w:proofErr w:type="gramEnd"/>
-      <w:r>
-        <w:t xml:space="preserve"> the street name, road number, building name. ]</w:t>
+        <w:t>[send the destination place]</w:t>
       </w:r>
     </w:p>
     <w:p>
@@ -3717,39 +3483,7 @@
         <w:ind w:left="720"/>
       </w:pPr>
       <w:r>
-        <w:t>Present the street information, building information</w:t>
-      </w:r>
-    </w:p>
-    <w:p>
-      <w:pPr>
-        <w:ind w:left="720"/>
-      </w:pPr>
-      <w:r>
-        <w:t>[</w:t>
-      </w:r>
-      <w:proofErr w:type="gramStart"/>
-      <w:r>
-        <w:t>send</w:t>
-      </w:r>
-      <w:proofErr w:type="gramEnd"/>
-      <w:r>
-        <w:t xml:space="preserve"> the destination place]</w:t>
-      </w:r>
-    </w:p>
-    <w:p>
-      <w:pPr>
-        <w:ind w:left="720"/>
-      </w:pPr>
-      <w:r>
-        <w:t>[</w:t>
-      </w:r>
-      <w:proofErr w:type="gramStart"/>
-      <w:r>
-        <w:t>get</w:t>
-      </w:r>
-      <w:proofErr w:type="gramEnd"/>
-      <w:r>
-        <w:t xml:space="preserve"> the direction to go]</w:t>
+        <w:t>[get the direction to go]</w:t>
       </w:r>
     </w:p>
     <w:p>
@@ -3823,23 +3557,7 @@
           <w:rFonts w:hint="eastAsia"/>
           <w:lang w:eastAsia="zh-HK"/>
         </w:rPr>
-        <w:t xml:space="preserve">Name the surrounded buildings in the augmented-reality screen with </w:t>
-      </w:r>
-      <w:proofErr w:type="spellStart"/>
-      <w:r>
-        <w:rPr>
-          <w:rFonts w:hint="eastAsia"/>
-          <w:lang w:eastAsia="zh-HK"/>
-        </w:rPr>
-        <w:t>Wikitude</w:t>
-      </w:r>
-      <w:proofErr w:type="spellEnd"/>
-      <w:r>
-        <w:rPr>
-          <w:rFonts w:hint="eastAsia"/>
-          <w:lang w:eastAsia="zh-HK"/>
-        </w:rPr>
-        <w:t xml:space="preserve"> SDK</w:t>
+        <w:t>Name the surrounded buildings in the augmented-reality screen with Wikitude SDK</w:t>
       </w:r>
     </w:p>
     <w:tbl>
@@ -3943,13 +3661,8 @@
               <w:cnfStyle w:val="000000100000" w:firstRow="0" w:lastRow="0" w:firstColumn="0" w:lastColumn="0" w:oddVBand="0" w:evenVBand="0" w:oddHBand="1" w:evenHBand="0" w:firstRowFirstColumn="0" w:firstRowLastColumn="0" w:lastRowFirstColumn="0" w:lastRowLastColumn="0"/>
             </w:pPr>
             <w:r>
-              <w:t xml:space="preserve">Study on </w:t>
-            </w:r>
-            <w:proofErr w:type="spellStart"/>
-            <w:r>
-              <w:t>WikiTude</w:t>
-            </w:r>
-            <w:proofErr w:type="spellEnd"/>
+              <w:t>Study on WikiTude</w:t>
+            </w:r>
           </w:p>
         </w:tc>
       </w:tr>
@@ -4001,13 +3714,8 @@
               </w:numPr>
               <w:cnfStyle w:val="000000000000" w:firstRow="0" w:lastRow="0" w:firstColumn="0" w:lastColumn="0" w:oddVBand="0" w:evenVBand="0" w:oddHBand="0" w:evenHBand="0" w:firstRowFirstColumn="0" w:firstRowLastColumn="0" w:lastRowFirstColumn="0" w:lastRowLastColumn="0"/>
             </w:pPr>
-            <w:proofErr w:type="spellStart"/>
-            <w:r>
-              <w:t>SetUp</w:t>
-            </w:r>
-            <w:proofErr w:type="spellEnd"/>
-            <w:r>
-              <w:t xml:space="preserve"> Server</w:t>
+            <w:r>
+              <w:t>SetUp Server</w:t>
             </w:r>
           </w:p>
         </w:tc>
@@ -4116,13 +3824,8 @@
               <w:cnfStyle w:val="000000000000" w:firstRow="0" w:lastRow="0" w:firstColumn="0" w:lastColumn="0" w:oddVBand="0" w:evenVBand="0" w:oddHBand="0" w:evenHBand="0" w:firstRowFirstColumn="0" w:firstRowLastColumn="0" w:lastRowFirstColumn="0" w:lastRowLastColumn="0"/>
             </w:pPr>
             <w:r>
-              <w:t xml:space="preserve">Initialize the development of </w:t>
-            </w:r>
-            <w:proofErr w:type="spellStart"/>
-            <w:r>
-              <w:t>Zroad</w:t>
-            </w:r>
-            <w:proofErr w:type="spellEnd"/>
+              <w:t>Initialize the development of Zroad</w:t>
+            </w:r>
           </w:p>
         </w:tc>
       </w:tr>
@@ -4358,15 +4061,7 @@
               <w:cnfStyle w:val="000000100000" w:firstRow="0" w:lastRow="0" w:firstColumn="0" w:lastColumn="0" w:oddVBand="0" w:evenVBand="0" w:oddHBand="1" w:evenHBand="0" w:firstRowFirstColumn="0" w:firstRowLastColumn="0" w:lastRowFirstColumn="0" w:lastRowLastColumn="0"/>
             </w:pPr>
             <w:r>
-              <w:t xml:space="preserve">Test </w:t>
-            </w:r>
-            <w:proofErr w:type="spellStart"/>
-            <w:r>
-              <w:t>Zroad</w:t>
-            </w:r>
-            <w:proofErr w:type="spellEnd"/>
-            <w:r>
-              <w:t xml:space="preserve"> in the reality</w:t>
+              <w:t>Test Zroad in the reality</w:t>
             </w:r>
           </w:p>
           <w:p>
@@ -4428,13 +4123,8 @@
               <w:cnfStyle w:val="000000000000" w:firstRow="0" w:lastRow="0" w:firstColumn="0" w:lastColumn="0" w:oddVBand="0" w:evenVBand="0" w:oddHBand="0" w:evenHBand="0" w:firstRowFirstColumn="0" w:firstRowLastColumn="0" w:lastRowFirstColumn="0" w:lastRowLastColumn="0"/>
             </w:pPr>
             <w:r>
-              <w:t xml:space="preserve">Enhance </w:t>
-            </w:r>
-            <w:proofErr w:type="spellStart"/>
-            <w:r>
-              <w:t>Zroad</w:t>
-            </w:r>
-            <w:proofErr w:type="spellEnd"/>
+              <w:t>Enhance Zroad</w:t>
+            </w:r>
           </w:p>
           <w:p>
             <w:pPr>
@@ -4446,13 +4136,8 @@
               <w:cnfStyle w:val="000000000000" w:firstRow="0" w:lastRow="0" w:firstColumn="0" w:lastColumn="0" w:oddVBand="0" w:evenVBand="0" w:oddHBand="0" w:evenHBand="0" w:firstRowFirstColumn="0" w:firstRowLastColumn="0" w:lastRowFirstColumn="0" w:lastRowLastColumn="0"/>
             </w:pPr>
             <w:r>
-              <w:t xml:space="preserve">Finalize </w:t>
-            </w:r>
-            <w:proofErr w:type="spellStart"/>
-            <w:r>
-              <w:t>Zroad</w:t>
-            </w:r>
-            <w:proofErr w:type="spellEnd"/>
+              <w:t>Finalize Zroad</w:t>
+            </w:r>
           </w:p>
         </w:tc>
       </w:tr>
@@ -4568,7 +4253,7 @@
 
 <file path=word/comments.xml><?xml version="1.0" encoding="utf-8"?>
 <w:comments xmlns:wpc="http://schemas.microsoft.com/office/word/2010/wordprocessingCanvas" xmlns:mc="http://schemas.openxmlformats.org/markup-compatibility/2006" xmlns:o="urn:schemas-microsoft-com:office:office" xmlns:r="http://schemas.openxmlformats.org/officeDocument/2006/relationships" xmlns:m="http://schemas.openxmlformats.org/officeDocument/2006/math" xmlns:v="urn:schemas-microsoft-com:vml" xmlns:wp14="http://schemas.microsoft.com/office/word/2010/wordprocessingDrawing" xmlns:wp="http://schemas.openxmlformats.org/drawingml/2006/wordprocessingDrawing" xmlns:w10="urn:schemas-microsoft-com:office:word" xmlns:w="http://schemas.openxmlformats.org/wordprocessingml/2006/main" xmlns:w14="http://schemas.microsoft.com/office/word/2010/wordml" xmlns:wpg="http://schemas.microsoft.com/office/word/2010/wordprocessingGroup" xmlns:wpi="http://schemas.microsoft.com/office/word/2010/wordprocessingInk" xmlns:wne="http://schemas.microsoft.com/office/word/2006/wordml" xmlns:wps="http://schemas.microsoft.com/office/word/2010/wordprocessingShape" mc:Ignorable="w14 wp14">
-  <w:comment w:id="12" w:author="viCxLau" w:date="2013-09-09T01:11:00Z" w:initials="v">
+  <w:comment w:id="11" w:author="viCxLau" w:date="2013-09-09T01:11:00Z" w:initials="v">
     <w:p>
       <w:pPr>
         <w:ind w:left="360"/>
@@ -4660,7 +4345,7 @@
           <w:rPr>
             <w:noProof/>
           </w:rPr>
-          <w:t>9</w:t>
+          <w:t>5</w:t>
         </w:r>
         <w:r>
           <w:rPr>
@@ -10980,7 +10665,7 @@
   <a:extraClrSchemeLst/>
   <a:extLst>
     <a:ext uri="{05A4C25C-085E-4340-85A3-A5531E510DB2}">
-      <thm15:themeFamily xmlns="" xmlns:thm15="http://schemas.microsoft.com/office/thememl/2012/main" name="Office Theme" id="{62F939B6-93AF-4DB8-9C6B-D6C7DFDC589F}" vid="{4A3C46E8-61CC-4603-A589-7422A47A8E4A}"/>
+      <thm15:themeFamily xmlns:thm15="http://schemas.microsoft.com/office/thememl/2012/main" xmlns="" name="Office Theme" id="{62F939B6-93AF-4DB8-9C6B-D6C7DFDC589F}" vid="{4A3C46E8-61CC-4603-A589-7422A47A8E4A}"/>
     </a:ext>
   </a:extLst>
 </a:theme>
@@ -10995,7 +10680,7 @@
 </file>
 
 <file path=customXml/itemProps1.xml><?xml version="1.0" encoding="utf-8"?>
-<ds:datastoreItem xmlns:ds="http://schemas.openxmlformats.org/officeDocument/2006/customXml" ds:itemID="{1AB11D04-BFC1-4873-AA59-A3EF99CF91F1}">
+<ds:datastoreItem xmlns:ds="http://schemas.openxmlformats.org/officeDocument/2006/customXml" ds:itemID="{EF1C4364-38CF-4BEE-9E2C-CC6CE949EC6E}">
   <ds:schemaRefs>
     <ds:schemaRef ds:uri="http://schemas.openxmlformats.org/officeDocument/2006/bibliography"/>
   </ds:schemaRefs>
@@ -11003,7 +10688,7 @@
 </file>
 
 <file path=customXml/itemProps2.xml><?xml version="1.0" encoding="utf-8"?>
-<ds:datastoreItem xmlns:ds="http://schemas.openxmlformats.org/officeDocument/2006/customXml" ds:itemID="{7EC94C60-05DB-4674-9A0D-C0426269061D}">
+<ds:datastoreItem xmlns:ds="http://schemas.openxmlformats.org/officeDocument/2006/customXml" ds:itemID="{0683AD1C-2D02-4562-9C04-BE15703A558F}">
   <ds:schemaRefs>
     <ds:schemaRef ds:uri="http://schemas.openxmlformats.org/officeDocument/2006/bibliography"/>
   </ds:schemaRefs>

</xml_diff>